<commit_message>
Description and Screenshot Added
#A presentation of the idea, with screenshot.
</commit_message>
<xml_diff>
--- a/Tripper App.docx
+++ b/Tripper App.docx
@@ -3,33 +3,102 @@
 <w:document xmlns:wpc="http://schemas.microsoft.com/office/word/2010/wordprocessingCanvas" xmlns:mc="http://schemas.openxmlformats.org/markup-compatibility/2006" xmlns:o="urn:schemas-microsoft-com:office:office" xmlns:r="http://schemas.openxmlformats.org/officeDocument/2006/relationships" xmlns:m="http://schemas.openxmlformats.org/officeDocument/2006/math" xmlns:v="urn:schemas-microsoft-com:vml" xmlns:wp14="http://schemas.microsoft.com/office/word/2010/wordprocessingDrawing" xmlns:wp="http://schemas.openxmlformats.org/drawingml/2006/wordprocessingDrawing" xmlns:w10="urn:schemas-microsoft-com:office:word" xmlns:w="http://schemas.openxmlformats.org/wordprocessingml/2006/main" xmlns:w14="http://schemas.microsoft.com/office/word/2010/wordml" xmlns:w15="http://schemas.microsoft.com/office/word/2012/wordml" xmlns:wpg="http://schemas.microsoft.com/office/word/2010/wordprocessingGroup" xmlns:wpi="http://schemas.microsoft.com/office/word/2010/wordprocessingInk" xmlns:wne="http://schemas.microsoft.com/office/word/2006/wordml" xmlns:wps="http://schemas.microsoft.com/office/word/2010/wordprocessingShape" mc:Ignorable="w14 w15 wp14">
   <w:body>
     <w:p>
-      <w:r>
-        <w:t>This is an android based smart system about finding tour guides</w:t>
-      </w:r>
-      <w:r>
-        <w:t>.</w:t>
-      </w:r>
-      <w:r>
+      <w:pPr>
+        <w:rPr>
+          <w:rFonts w:ascii="Georgia" w:hAnsi="Georgia"/>
+          <w:b/>
+          <w:sz w:val="28"/>
+          <w:szCs w:val="28"/>
+        </w:rPr>
+      </w:pPr>
+      <w:bookmarkStart w:id="0" w:name="_GoBack"/>
+      <w:bookmarkEnd w:id="0"/>
+      <w:r>
+        <w:rPr>
+          <w:rFonts w:ascii="Georgia" w:hAnsi="Georgia"/>
+          <w:b/>
+          <w:sz w:val="28"/>
+          <w:szCs w:val="28"/>
+        </w:rPr>
+        <w:t>This is an android based smart system about finding tour guides.</w:t>
+      </w:r>
+      <w:r>
+        <w:rPr>
+          <w:rFonts w:ascii="Georgia" w:hAnsi="Georgia"/>
+          <w:b/>
+          <w:sz w:val="28"/>
+          <w:szCs w:val="28"/>
+        </w:rPr>
         <w:br/>
+      </w:r>
+    </w:p>
+    <w:p>
+      <w:pPr>
+        <w:rPr>
+          <w:rFonts w:ascii="Georgia" w:hAnsi="Georgia"/>
+          <w:sz w:val="28"/>
+          <w:szCs w:val="28"/>
+        </w:rPr>
+      </w:pPr>
+      <w:r>
+        <w:rPr>
+          <w:rFonts w:ascii="Georgia" w:hAnsi="Georgia"/>
+          <w:sz w:val="28"/>
+          <w:szCs w:val="28"/>
+        </w:rPr>
         <w:t xml:space="preserve">App name- </w:t>
       </w:r>
       <w:r>
         <w:rPr>
-          <w:b/>
+          <w:rFonts w:ascii="Georgia" w:hAnsi="Georgia"/>
+          <w:b/>
+          <w:sz w:val="28"/>
+          <w:szCs w:val="28"/>
         </w:rPr>
         <w:t>Tripper</w:t>
       </w:r>
       <w:r>
+        <w:rPr>
+          <w:rFonts w:ascii="Georgia" w:hAnsi="Georgia"/>
+          <w:sz w:val="28"/>
+          <w:szCs w:val="28"/>
+        </w:rPr>
         <w:br/>
       </w:r>
     </w:p>
     <w:p>
-      <w:r>
+      <w:pPr>
+        <w:rPr>
+          <w:rFonts w:ascii="Georgia" w:hAnsi="Georgia"/>
+          <w:sz w:val="28"/>
+          <w:szCs w:val="28"/>
+        </w:rPr>
+      </w:pPr>
+      <w:r>
+        <w:rPr>
+          <w:rFonts w:ascii="Georgia" w:hAnsi="Georgia"/>
+          <w:sz w:val="28"/>
+          <w:szCs w:val="28"/>
+        </w:rPr>
         <w:t>The possible features have been decided by our group mutually after several discussions. Our aim is to make this as simple as possible but at the same time, the features should create value. Along with feasibility and packaging of this app, the thing which was top in our priority list was the security of both the tourist and guide. This is the prime reason why we had debates and discussion in the features list and they can be changed and improved for the betterment of this project throughout, we hope.</w:t>
       </w:r>
     </w:p>
     <w:p>
-      <w:r>
+      <w:pPr>
+        <w:rPr>
+          <w:rFonts w:ascii="Georgia" w:hAnsi="Georgia"/>
+          <w:b/>
+          <w:sz w:val="28"/>
+          <w:szCs w:val="28"/>
+        </w:rPr>
+      </w:pPr>
+      <w:r>
+        <w:rPr>
+          <w:rFonts w:ascii="Georgia" w:hAnsi="Georgia"/>
+          <w:b/>
+          <w:sz w:val="28"/>
+          <w:szCs w:val="28"/>
+        </w:rPr>
         <w:t>Possible Features-</w:t>
       </w:r>
     </w:p>
@@ -40,8 +109,18 @@
           <w:ilvl w:val="0"/>
           <w:numId w:val="1"/>
         </w:numPr>
-      </w:pPr>
-      <w:r>
+        <w:rPr>
+          <w:rFonts w:ascii="Georgia" w:hAnsi="Georgia"/>
+          <w:sz w:val="28"/>
+          <w:szCs w:val="28"/>
+        </w:rPr>
+      </w:pPr>
+      <w:r>
+        <w:rPr>
+          <w:rFonts w:ascii="Georgia" w:hAnsi="Georgia"/>
+          <w:sz w:val="28"/>
+          <w:szCs w:val="28"/>
+        </w:rPr>
         <w:t>The user will be able to create an account BOTH as a guide and tourist.</w:t>
       </w:r>
     </w:p>
@@ -52,8 +131,18 @@
           <w:ilvl w:val="0"/>
           <w:numId w:val="1"/>
         </w:numPr>
-      </w:pPr>
-      <w:r>
+        <w:rPr>
+          <w:rFonts w:ascii="Georgia" w:hAnsi="Georgia"/>
+          <w:sz w:val="28"/>
+          <w:szCs w:val="28"/>
+        </w:rPr>
+      </w:pPr>
+      <w:r>
+        <w:rPr>
+          <w:rFonts w:ascii="Georgia" w:hAnsi="Georgia"/>
+          <w:sz w:val="28"/>
+          <w:szCs w:val="28"/>
+        </w:rPr>
         <w:t>The tourist using this app will be able to find guides from both inside and outside the city.</w:t>
       </w:r>
     </w:p>
@@ -64,8 +153,18 @@
           <w:ilvl w:val="0"/>
           <w:numId w:val="1"/>
         </w:numPr>
-      </w:pPr>
-      <w:r>
+        <w:rPr>
+          <w:rFonts w:ascii="Georgia" w:hAnsi="Georgia"/>
+          <w:sz w:val="28"/>
+          <w:szCs w:val="28"/>
+        </w:rPr>
+      </w:pPr>
+      <w:r>
+        <w:rPr>
+          <w:rFonts w:ascii="Georgia" w:hAnsi="Georgia"/>
+          <w:sz w:val="28"/>
+          <w:szCs w:val="28"/>
+        </w:rPr>
         <w:t>The guides INSIDE THE CITY will be able to ‘create and post’ packages according to their desire and area.</w:t>
       </w:r>
     </w:p>
@@ -76,12 +175,20 @@
           <w:ilvl w:val="0"/>
           <w:numId w:val="1"/>
         </w:numPr>
-      </w:pPr>
-      <w:r>
+        <w:rPr>
+          <w:rFonts w:ascii="Georgia" w:hAnsi="Georgia"/>
+          <w:sz w:val="28"/>
+          <w:szCs w:val="28"/>
+        </w:rPr>
+      </w:pPr>
+      <w:r>
+        <w:rPr>
+          <w:rFonts w:ascii="Georgia" w:hAnsi="Georgia"/>
+          <w:sz w:val="28"/>
+          <w:szCs w:val="28"/>
+        </w:rPr>
         <w:t>The guides OUTSIDE THE CITY will be provided by and through the agencies.</w:t>
       </w:r>
-      <w:bookmarkStart w:id="0" w:name="_GoBack"/>
-      <w:bookmarkEnd w:id="0"/>
     </w:p>
     <w:p>
       <w:pPr>
@@ -90,8 +197,18 @@
           <w:ilvl w:val="0"/>
           <w:numId w:val="1"/>
         </w:numPr>
-      </w:pPr>
-      <w:r>
+        <w:rPr>
+          <w:rFonts w:ascii="Georgia" w:hAnsi="Georgia"/>
+          <w:sz w:val="28"/>
+          <w:szCs w:val="28"/>
+        </w:rPr>
+      </w:pPr>
+      <w:r>
+        <w:rPr>
+          <w:rFonts w:ascii="Georgia" w:hAnsi="Georgia"/>
+          <w:sz w:val="28"/>
+          <w:szCs w:val="28"/>
+        </w:rPr>
         <w:t>The agencies will be able to create their own channels and let guides enter there.</w:t>
       </w:r>
     </w:p>
@@ -102,14 +219,402 @@
           <w:ilvl w:val="0"/>
           <w:numId w:val="1"/>
         </w:numPr>
-      </w:pPr>
-      <w:r>
+        <w:rPr>
+          <w:rFonts w:ascii="Georgia" w:hAnsi="Georgia"/>
+          <w:sz w:val="28"/>
+          <w:szCs w:val="28"/>
+        </w:rPr>
+      </w:pPr>
+      <w:r>
+        <w:rPr>
+          <w:rFonts w:ascii="Georgia" w:hAnsi="Georgia"/>
+          <w:sz w:val="28"/>
+          <w:szCs w:val="28"/>
+        </w:rPr>
         <w:t>There will be ‘fixed packages for agency guides’, which will be created by the agencies only.</w:t>
       </w:r>
     </w:p>
     <w:p>
       <w:pPr>
-        <w:pStyle w:val="ListParagraph"/>
+        <w:rPr>
+          <w:rFonts w:ascii="Georgia" w:hAnsi="Georgia"/>
+          <w:sz w:val="28"/>
+          <w:szCs w:val="28"/>
+        </w:rPr>
+      </w:pPr>
+    </w:p>
+    <w:p>
+      <w:pPr>
+        <w:rPr>
+          <w:rFonts w:ascii="Georgia" w:hAnsi="Georgia"/>
+          <w:sz w:val="28"/>
+          <w:szCs w:val="28"/>
+        </w:rPr>
+      </w:pPr>
+    </w:p>
+    <w:p>
+      <w:pPr>
+        <w:rPr>
+          <w:rFonts w:ascii="Georgia" w:hAnsi="Georgia"/>
+          <w:b/>
+          <w:sz w:val="28"/>
+          <w:szCs w:val="28"/>
+        </w:rPr>
+      </w:pPr>
+      <w:r>
+        <w:rPr>
+          <w:rFonts w:ascii="Georgia" w:hAnsi="Georgia"/>
+          <w:b/>
+          <w:sz w:val="28"/>
+          <w:szCs w:val="28"/>
+        </w:rPr>
+        <w:t>Screenshots of our app that is under development:</w:t>
+      </w:r>
+    </w:p>
+    <w:p>
+      <w:pPr>
+        <w:rPr>
+          <w:rFonts w:ascii="Georgia" w:hAnsi="Georgia"/>
+          <w:b/>
+          <w:sz w:val="28"/>
+          <w:szCs w:val="28"/>
+        </w:rPr>
+      </w:pPr>
+    </w:p>
+    <w:p>
+      <w:pPr>
+        <w:rPr>
+          <w:rFonts w:ascii="Georgia" w:hAnsi="Georgia"/>
+          <w:b/>
+          <w:sz w:val="28"/>
+          <w:szCs w:val="28"/>
+        </w:rPr>
+      </w:pPr>
+      <w:r>
+        <w:rPr>
+          <w:rFonts w:ascii="Georgia" w:hAnsi="Georgia"/>
+          <w:b/>
+          <w:noProof/>
+          <w:sz w:val="28"/>
+          <w:szCs w:val="28"/>
+        </w:rPr>
+        <w:lastRenderedPageBreak/>
+        <w:drawing>
+          <wp:inline distT="0" distB="0" distL="0" distR="0">
+            <wp:extent cx="4629150" cy="8229600"/>
+            <wp:effectExtent l="0" t="0" r="0" b="0"/>
+            <wp:docPr id="7" name="Picture 7"/>
+            <wp:cNvGraphicFramePr>
+              <a:graphicFrameLocks xmlns:a="http://schemas.openxmlformats.org/drawingml/2006/main" noChangeAspect="1"/>
+            </wp:cNvGraphicFramePr>
+            <a:graphic xmlns:a="http://schemas.openxmlformats.org/drawingml/2006/main">
+              <a:graphicData uri="http://schemas.openxmlformats.org/drawingml/2006/picture">
+                <pic:pic xmlns:pic="http://schemas.openxmlformats.org/drawingml/2006/picture">
+                  <pic:nvPicPr>
+                    <pic:cNvPr id="7" name="52880618_255450978542974_4606167827265617920_n.png"/>
+                    <pic:cNvPicPr/>
+                  </pic:nvPicPr>
+                  <pic:blipFill>
+                    <a:blip r:embed="rId5">
+                      <a:extLst>
+                        <a:ext uri="{28A0092B-C50C-407E-A947-70E740481C1C}">
+                          <a14:useLocalDpi xmlns:a14="http://schemas.microsoft.com/office/drawing/2010/main" val="0"/>
+                        </a:ext>
+                      </a:extLst>
+                    </a:blip>
+                    <a:stretch>
+                      <a:fillRect/>
+                    </a:stretch>
+                  </pic:blipFill>
+                  <pic:spPr>
+                    <a:xfrm>
+                      <a:off x="0" y="0"/>
+                      <a:ext cx="4629150" cy="8229600"/>
+                    </a:xfrm>
+                    <a:prstGeom prst="rect">
+                      <a:avLst/>
+                    </a:prstGeom>
+                  </pic:spPr>
+                </pic:pic>
+              </a:graphicData>
+            </a:graphic>
+          </wp:inline>
+        </w:drawing>
+      </w:r>
+      <w:r>
+        <w:rPr>
+          <w:rFonts w:ascii="Georgia" w:hAnsi="Georgia"/>
+          <w:b/>
+          <w:noProof/>
+          <w:sz w:val="28"/>
+          <w:szCs w:val="28"/>
+        </w:rPr>
+        <w:lastRenderedPageBreak/>
+        <w:drawing>
+          <wp:inline distT="0" distB="0" distL="0" distR="0">
+            <wp:extent cx="4629150" cy="8229600"/>
+            <wp:effectExtent l="0" t="0" r="0" b="0"/>
+            <wp:docPr id="8" name="Picture 8"/>
+            <wp:cNvGraphicFramePr>
+              <a:graphicFrameLocks xmlns:a="http://schemas.openxmlformats.org/drawingml/2006/main" noChangeAspect="1"/>
+            </wp:cNvGraphicFramePr>
+            <a:graphic xmlns:a="http://schemas.openxmlformats.org/drawingml/2006/main">
+              <a:graphicData uri="http://schemas.openxmlformats.org/drawingml/2006/picture">
+                <pic:pic xmlns:pic="http://schemas.openxmlformats.org/drawingml/2006/picture">
+                  <pic:nvPicPr>
+                    <pic:cNvPr id="8" name="52974051_852339855111023_3235680145779982336_n.png"/>
+                    <pic:cNvPicPr/>
+                  </pic:nvPicPr>
+                  <pic:blipFill>
+                    <a:blip r:embed="rId6">
+                      <a:extLst>
+                        <a:ext uri="{28A0092B-C50C-407E-A947-70E740481C1C}">
+                          <a14:useLocalDpi xmlns:a14="http://schemas.microsoft.com/office/drawing/2010/main" val="0"/>
+                        </a:ext>
+                      </a:extLst>
+                    </a:blip>
+                    <a:stretch>
+                      <a:fillRect/>
+                    </a:stretch>
+                  </pic:blipFill>
+                  <pic:spPr>
+                    <a:xfrm>
+                      <a:off x="0" y="0"/>
+                      <a:ext cx="4629150" cy="8229600"/>
+                    </a:xfrm>
+                    <a:prstGeom prst="rect">
+                      <a:avLst/>
+                    </a:prstGeom>
+                  </pic:spPr>
+                </pic:pic>
+              </a:graphicData>
+            </a:graphic>
+          </wp:inline>
+        </w:drawing>
+      </w:r>
+      <w:r>
+        <w:rPr>
+          <w:rFonts w:ascii="Georgia" w:hAnsi="Georgia"/>
+          <w:b/>
+          <w:noProof/>
+          <w:sz w:val="28"/>
+          <w:szCs w:val="28"/>
+        </w:rPr>
+        <w:lastRenderedPageBreak/>
+        <w:drawing>
+          <wp:inline distT="0" distB="0" distL="0" distR="0">
+            <wp:extent cx="4629150" cy="8229600"/>
+            <wp:effectExtent l="0" t="0" r="0" b="0"/>
+            <wp:docPr id="9" name="Picture 9"/>
+            <wp:cNvGraphicFramePr>
+              <a:graphicFrameLocks xmlns:a="http://schemas.openxmlformats.org/drawingml/2006/main" noChangeAspect="1"/>
+            </wp:cNvGraphicFramePr>
+            <a:graphic xmlns:a="http://schemas.openxmlformats.org/drawingml/2006/main">
+              <a:graphicData uri="http://schemas.openxmlformats.org/drawingml/2006/picture">
+                <pic:pic xmlns:pic="http://schemas.openxmlformats.org/drawingml/2006/picture">
+                  <pic:nvPicPr>
+                    <pic:cNvPr id="9" name="53067063_1181651685334285_1958471955598278656_n.png"/>
+                    <pic:cNvPicPr/>
+                  </pic:nvPicPr>
+                  <pic:blipFill>
+                    <a:blip r:embed="rId7">
+                      <a:extLst>
+                        <a:ext uri="{28A0092B-C50C-407E-A947-70E740481C1C}">
+                          <a14:useLocalDpi xmlns:a14="http://schemas.microsoft.com/office/drawing/2010/main" val="0"/>
+                        </a:ext>
+                      </a:extLst>
+                    </a:blip>
+                    <a:stretch>
+                      <a:fillRect/>
+                    </a:stretch>
+                  </pic:blipFill>
+                  <pic:spPr>
+                    <a:xfrm>
+                      <a:off x="0" y="0"/>
+                      <a:ext cx="4629150" cy="8229600"/>
+                    </a:xfrm>
+                    <a:prstGeom prst="rect">
+                      <a:avLst/>
+                    </a:prstGeom>
+                  </pic:spPr>
+                </pic:pic>
+              </a:graphicData>
+            </a:graphic>
+          </wp:inline>
+        </w:drawing>
+      </w:r>
+      <w:r>
+        <w:rPr>
+          <w:rFonts w:ascii="Georgia" w:hAnsi="Georgia"/>
+          <w:b/>
+          <w:noProof/>
+          <w:sz w:val="28"/>
+          <w:szCs w:val="28"/>
+        </w:rPr>
+        <w:lastRenderedPageBreak/>
+        <w:drawing>
+          <wp:inline distT="0" distB="0" distL="0" distR="0">
+            <wp:extent cx="4629150" cy="8229600"/>
+            <wp:effectExtent l="0" t="0" r="0" b="0"/>
+            <wp:docPr id="10" name="Picture 10"/>
+            <wp:cNvGraphicFramePr>
+              <a:graphicFrameLocks xmlns:a="http://schemas.openxmlformats.org/drawingml/2006/main" noChangeAspect="1"/>
+            </wp:cNvGraphicFramePr>
+            <a:graphic xmlns:a="http://schemas.openxmlformats.org/drawingml/2006/main">
+              <a:graphicData uri="http://schemas.openxmlformats.org/drawingml/2006/picture">
+                <pic:pic xmlns:pic="http://schemas.openxmlformats.org/drawingml/2006/picture">
+                  <pic:nvPicPr>
+                    <pic:cNvPr id="10" name="53201012_583904782088268_1496537541329813504_n.png"/>
+                    <pic:cNvPicPr/>
+                  </pic:nvPicPr>
+                  <pic:blipFill>
+                    <a:blip r:embed="rId8">
+                      <a:extLst>
+                        <a:ext uri="{28A0092B-C50C-407E-A947-70E740481C1C}">
+                          <a14:useLocalDpi xmlns:a14="http://schemas.microsoft.com/office/drawing/2010/main" val="0"/>
+                        </a:ext>
+                      </a:extLst>
+                    </a:blip>
+                    <a:stretch>
+                      <a:fillRect/>
+                    </a:stretch>
+                  </pic:blipFill>
+                  <pic:spPr>
+                    <a:xfrm>
+                      <a:off x="0" y="0"/>
+                      <a:ext cx="4629150" cy="8229600"/>
+                    </a:xfrm>
+                    <a:prstGeom prst="rect">
+                      <a:avLst/>
+                    </a:prstGeom>
+                  </pic:spPr>
+                </pic:pic>
+              </a:graphicData>
+            </a:graphic>
+          </wp:inline>
+        </w:drawing>
+      </w:r>
+      <w:r>
+        <w:rPr>
+          <w:rFonts w:ascii="Georgia" w:hAnsi="Georgia"/>
+          <w:b/>
+          <w:noProof/>
+          <w:sz w:val="28"/>
+          <w:szCs w:val="28"/>
+        </w:rPr>
+        <w:lastRenderedPageBreak/>
+        <w:drawing>
+          <wp:inline distT="0" distB="0" distL="0" distR="0">
+            <wp:extent cx="4629150" cy="8229600"/>
+            <wp:effectExtent l="0" t="0" r="0" b="0"/>
+            <wp:docPr id="11" name="Picture 11"/>
+            <wp:cNvGraphicFramePr>
+              <a:graphicFrameLocks xmlns:a="http://schemas.openxmlformats.org/drawingml/2006/main" noChangeAspect="1"/>
+            </wp:cNvGraphicFramePr>
+            <a:graphic xmlns:a="http://schemas.openxmlformats.org/drawingml/2006/main">
+              <a:graphicData uri="http://schemas.openxmlformats.org/drawingml/2006/picture">
+                <pic:pic xmlns:pic="http://schemas.openxmlformats.org/drawingml/2006/picture">
+                  <pic:nvPicPr>
+                    <pic:cNvPr id="11" name="53423705_2155711064477248_4140609620240498688_n.jpg"/>
+                    <pic:cNvPicPr/>
+                  </pic:nvPicPr>
+                  <pic:blipFill>
+                    <a:blip r:embed="rId9">
+                      <a:extLst>
+                        <a:ext uri="{28A0092B-C50C-407E-A947-70E740481C1C}">
+                          <a14:useLocalDpi xmlns:a14="http://schemas.microsoft.com/office/drawing/2010/main" val="0"/>
+                        </a:ext>
+                      </a:extLst>
+                    </a:blip>
+                    <a:stretch>
+                      <a:fillRect/>
+                    </a:stretch>
+                  </pic:blipFill>
+                  <pic:spPr>
+                    <a:xfrm>
+                      <a:off x="0" y="0"/>
+                      <a:ext cx="4629150" cy="8229600"/>
+                    </a:xfrm>
+                    <a:prstGeom prst="rect">
+                      <a:avLst/>
+                    </a:prstGeom>
+                  </pic:spPr>
+                </pic:pic>
+              </a:graphicData>
+            </a:graphic>
+          </wp:inline>
+        </w:drawing>
+      </w:r>
+      <w:r>
+        <w:rPr>
+          <w:rFonts w:ascii="Georgia" w:hAnsi="Georgia"/>
+          <w:b/>
+          <w:noProof/>
+          <w:sz w:val="28"/>
+          <w:szCs w:val="28"/>
+        </w:rPr>
+        <w:lastRenderedPageBreak/>
+        <w:drawing>
+          <wp:inline distT="0" distB="0" distL="0" distR="0">
+            <wp:extent cx="4629150" cy="8229600"/>
+            <wp:effectExtent l="0" t="0" r="0" b="0"/>
+            <wp:docPr id="12" name="Picture 12"/>
+            <wp:cNvGraphicFramePr>
+              <a:graphicFrameLocks xmlns:a="http://schemas.openxmlformats.org/drawingml/2006/main" noChangeAspect="1"/>
+            </wp:cNvGraphicFramePr>
+            <a:graphic xmlns:a="http://schemas.openxmlformats.org/drawingml/2006/main">
+              <a:graphicData uri="http://schemas.openxmlformats.org/drawingml/2006/picture">
+                <pic:pic xmlns:pic="http://schemas.openxmlformats.org/drawingml/2006/picture">
+                  <pic:nvPicPr>
+                    <pic:cNvPr id="12" name="53636734_2066439800320121_3508095120907960320_n.jpg"/>
+                    <pic:cNvPicPr/>
+                  </pic:nvPicPr>
+                  <pic:blipFill>
+                    <a:blip r:embed="rId10">
+                      <a:extLst>
+                        <a:ext uri="{28A0092B-C50C-407E-A947-70E740481C1C}">
+                          <a14:useLocalDpi xmlns:a14="http://schemas.microsoft.com/office/drawing/2010/main" val="0"/>
+                        </a:ext>
+                      </a:extLst>
+                    </a:blip>
+                    <a:stretch>
+                      <a:fillRect/>
+                    </a:stretch>
+                  </pic:blipFill>
+                  <pic:spPr>
+                    <a:xfrm>
+                      <a:off x="0" y="0"/>
+                      <a:ext cx="4629150" cy="8229600"/>
+                    </a:xfrm>
+                    <a:prstGeom prst="rect">
+                      <a:avLst/>
+                    </a:prstGeom>
+                  </pic:spPr>
+                </pic:pic>
+              </a:graphicData>
+            </a:graphic>
+          </wp:inline>
+        </w:drawing>
+      </w:r>
+    </w:p>
+    <w:p>
+      <w:pPr>
+        <w:ind w:left="360"/>
+        <w:rPr>
+          <w:rFonts w:ascii="Georgia" w:hAnsi="Georgia"/>
+          <w:sz w:val="28"/>
+          <w:szCs w:val="28"/>
+        </w:rPr>
+      </w:pPr>
+    </w:p>
+    <w:p>
+      <w:pPr>
+        <w:ind w:left="360"/>
+        <w:rPr>
+          <w:rFonts w:ascii="Georgia" w:hAnsi="Georgia"/>
+          <w:sz w:val="28"/>
+          <w:szCs w:val="28"/>
+        </w:rPr>
       </w:pPr>
     </w:p>
     <w:sectPr>

</xml_diff>